<commit_message>
contratto label - edited
</commit_message>
<xml_diff>
--- a/Documentazione/Contratti/Contratto-label.docx
+++ b/Documentazione/Contratti/Contratto-label.docx
@@ -9,31 +9,440 @@
           <w:sz w:val="18"/>
         </w:rPr>
       </w:pPr>
+      <w:r>
+        <w:rPr>
+          <w:b/>
+          <w:sz w:val="18"/>
+        </w:rPr>
+        <w:t>CONTRATTO</w:t>
+      </w:r>
+      <w:r>
+        <w:rPr>
+          <w:b/>
+          <w:sz w:val="18"/>
+        </w:rPr>
+        <w:t xml:space="preserve"> CO1</w:t>
+      </w:r>
+      <w:r>
+        <w:rPr>
+          <w:b/>
+          <w:sz w:val="18"/>
+        </w:rPr>
+        <w:t xml:space="preserve"> : </w:t>
+      </w:r>
+      <w:proofErr w:type="spellStart"/>
+      <w:r>
+        <w:rPr>
+          <w:b/>
+          <w:sz w:val="18"/>
+        </w:rPr>
+        <w:t>addLabel</w:t>
+      </w:r>
+      <w:proofErr w:type="spellEnd"/>
+    </w:p>
+    <w:p>
+      <w:pPr>
+        <w:rPr>
+          <w:sz w:val="18"/>
+        </w:rPr>
+      </w:pPr>
+      <w:r>
+        <w:rPr>
+          <w:b/>
+          <w:sz w:val="18"/>
+        </w:rPr>
+        <w:t>Operazione:</w:t>
+      </w:r>
+      <w:r>
+        <w:rPr>
+          <w:sz w:val="18"/>
+        </w:rPr>
+        <w:tab/>
+        <w:t>addLabel(</w:t>
+      </w:r>
+      <w:r>
+        <w:rPr>
+          <w:sz w:val="18"/>
+        </w:rPr>
+        <w:t>dim_font: integer, fattore_font: integer</w:t>
+      </w:r>
+      <w:r>
+        <w:rPr>
+          <w:sz w:val="18"/>
+        </w:rPr>
+        <w:t>, te</w:t>
+      </w:r>
+      <w:r>
+        <w:rPr>
+          <w:sz w:val="18"/>
+        </w:rPr>
+        <w:t>sto</w:t>
+      </w:r>
+      <w:r>
+        <w:rPr>
+          <w:sz w:val="18"/>
+        </w:rPr>
+        <w:t>: String</w:t>
+      </w:r>
+      <w:r>
+        <w:rPr>
+          <w:sz w:val="18"/>
+        </w:rPr>
+        <w:t>)</w:t>
+      </w:r>
+    </w:p>
+    <w:p>
+      <w:pPr>
+        <w:rPr>
+          <w:sz w:val="18"/>
+        </w:rPr>
+      </w:pPr>
+      <w:r>
+        <w:rPr>
+          <w:b/>
+          <w:sz w:val="18"/>
+        </w:rPr>
+        <w:t>Riferimenti:</w:t>
+      </w:r>
+      <w:r>
+        <w:rPr>
+          <w:sz w:val="18"/>
+        </w:rPr>
+        <w:tab/>
+        <w:t xml:space="preserve">Caso d’uso: </w:t>
+      </w:r>
+      <w:r>
+        <w:rPr>
+          <w:sz w:val="18"/>
+        </w:rPr>
+        <w:t>Creazione</w:t>
+      </w:r>
+    </w:p>
+    <w:p>
+      <w:pPr>
+        <w:rPr>
+          <w:sz w:val="18"/>
+        </w:rPr>
+      </w:pPr>
+      <w:r>
+        <w:rPr>
+          <w:b/>
+          <w:sz w:val="18"/>
+        </w:rPr>
+        <w:t>Pre-condizioni:</w:t>
+      </w:r>
+      <w:r>
+        <w:rPr>
+          <w:sz w:val="18"/>
+        </w:rPr>
+        <w:tab/>
+        <w:t>É in corso la composizione di una slide contenente una domanda</w:t>
+      </w:r>
+    </w:p>
+    <w:p>
+      <w:pPr>
+        <w:rPr>
+          <w:sz w:val="18"/>
+        </w:rPr>
+      </w:pPr>
+      <w:r>
+        <w:rPr>
+          <w:b/>
+          <w:sz w:val="18"/>
+        </w:rPr>
+        <w:t>Post-condizioni</w:t>
+      </w:r>
+      <w:r>
+        <w:rPr>
+          <w:sz w:val="18"/>
+        </w:rPr>
+        <w:t>:</w:t>
+      </w:r>
+      <w:r>
+        <w:rPr>
+          <w:sz w:val="18"/>
+        </w:rPr>
+        <w:tab/>
+      </w:r>
+    </w:p>
+    <w:p>
+      <w:pPr>
+        <w:ind w:left="708" w:firstLine="708"/>
+        <w:rPr>
+          <w:sz w:val="18"/>
+        </w:rPr>
+      </w:pPr>
+      <w:r>
+        <w:rPr>
+          <w:sz w:val="18"/>
+        </w:rPr>
+        <w:t>-</w:t>
+      </w:r>
+      <w:r>
+        <w:rPr>
+          <w:sz w:val="18"/>
+        </w:rPr>
+        <w:t xml:space="preserve"> </w:t>
+      </w:r>
+      <w:r>
+        <w:rPr>
+          <w:sz w:val="18"/>
+        </w:rPr>
+        <w:t xml:space="preserve"> è stata creata un’istanza </w:t>
+      </w:r>
+      <w:r>
+        <w:rPr>
+          <w:sz w:val="18"/>
+        </w:rPr>
+        <w:t>l</w:t>
+      </w:r>
+      <w:r>
+        <w:rPr>
+          <w:sz w:val="18"/>
+        </w:rPr>
+        <w:t xml:space="preserve"> di </w:t>
+      </w:r>
+      <w:r>
+        <w:rPr>
+          <w:sz w:val="18"/>
+        </w:rPr>
+        <w:t>Label</w:t>
+      </w:r>
+    </w:p>
+    <w:p>
+      <w:pPr>
+        <w:rPr>
+          <w:sz w:val="18"/>
+        </w:rPr>
+      </w:pPr>
+      <w:r>
+        <w:rPr>
+          <w:sz w:val="18"/>
+        </w:rPr>
+        <w:tab/>
+      </w:r>
+      <w:r>
+        <w:rPr>
+          <w:sz w:val="18"/>
+        </w:rPr>
+        <w:tab/>
+      </w:r>
+      <w:r>
+        <w:rPr>
+          <w:sz w:val="18"/>
+        </w:rPr>
+        <w:t>- è stata associata alla Slide corrente</w:t>
+      </w:r>
+    </w:p>
+    <w:p>
+      <w:pPr>
+        <w:rPr>
+          <w:sz w:val="18"/>
+        </w:rPr>
+      </w:pPr>
+      <w:r>
+        <w:rPr>
+          <w:sz w:val="18"/>
+        </w:rPr>
+        <w:tab/>
+      </w:r>
+      <w:r>
+        <w:rPr>
+          <w:sz w:val="18"/>
+        </w:rPr>
+        <w:tab/>
+      </w:r>
+      <w:r>
+        <w:rPr>
+          <w:sz w:val="18"/>
+        </w:rPr>
+        <w:t xml:space="preserve">- </w:t>
+      </w:r>
+      <w:proofErr w:type="spellStart"/>
+      <w:r>
+        <w:rPr>
+          <w:sz w:val="18"/>
+        </w:rPr>
+        <w:t>l</w:t>
+      </w:r>
+      <w:r>
+        <w:rPr>
+          <w:sz w:val="18"/>
+        </w:rPr>
+        <w:t>.</w:t>
+      </w:r>
+      <w:r>
+        <w:rPr>
+          <w:sz w:val="18"/>
+        </w:rPr>
+        <w:t>dim_font</w:t>
+      </w:r>
+      <w:proofErr w:type="spellEnd"/>
+      <w:r>
+        <w:rPr>
+          <w:sz w:val="18"/>
+        </w:rPr>
+        <w:t xml:space="preserve"> è diventato </w:t>
+      </w:r>
+      <w:r>
+        <w:rPr>
+          <w:sz w:val="18"/>
+        </w:rPr>
+        <w:t>dim_font</w:t>
+      </w:r>
+    </w:p>
+    <w:p>
+      <w:pPr>
+        <w:ind w:left="708" w:firstLine="708"/>
+        <w:rPr>
+          <w:sz w:val="18"/>
+        </w:rPr>
+      </w:pPr>
+      <w:r>
+        <w:rPr>
+          <w:sz w:val="18"/>
+        </w:rPr>
+        <w:t>-l.fattore_font è diventato fattore_font</w:t>
+      </w:r>
+    </w:p>
+    <w:p>
+      <w:pPr>
+        <w:rPr>
+          <w:sz w:val="18"/>
+        </w:rPr>
+      </w:pPr>
+      <w:r>
+        <w:rPr>
+          <w:sz w:val="18"/>
+        </w:rPr>
+        <w:tab/>
+      </w:r>
+      <w:r>
+        <w:rPr>
+          <w:sz w:val="18"/>
+        </w:rPr>
+        <w:tab/>
+        <w:t>-</w:t>
+      </w:r>
+      <w:proofErr w:type="spellStart"/>
+      <w:r>
+        <w:rPr>
+          <w:sz w:val="18"/>
+        </w:rPr>
+        <w:t>l.</w:t>
+      </w:r>
+      <w:r>
+        <w:rPr>
+          <w:sz w:val="18"/>
+        </w:rPr>
+        <w:t>testo</w:t>
+      </w:r>
+      <w:proofErr w:type="spellEnd"/>
+      <w:r>
+        <w:rPr>
+          <w:sz w:val="18"/>
+        </w:rPr>
+        <w:t xml:space="preserve"> è diventato </w:t>
+      </w:r>
+      <w:r>
+        <w:rPr>
+          <w:sz w:val="18"/>
+        </w:rPr>
+        <w:t>testo</w:t>
+      </w:r>
+      <w:r>
+        <w:rPr>
+          <w:sz w:val="18"/>
+        </w:rPr>
+        <w:tab/>
+      </w:r>
+    </w:p>
+    <w:p>
+      <w:pPr>
+        <w:ind w:left="708" w:firstLine="708"/>
+        <w:rPr>
+          <w:sz w:val="18"/>
+        </w:rPr>
+      </w:pPr>
+      <w:r>
+        <w:rPr>
+          <w:sz w:val="18"/>
+        </w:rPr>
+        <w:t>-</w:t>
+      </w:r>
+      <w:proofErr w:type="spellStart"/>
+      <w:r>
+        <w:rPr>
+          <w:sz w:val="18"/>
+        </w:rPr>
+        <w:t>l.num_lettere</w:t>
+      </w:r>
+      <w:proofErr w:type="spellEnd"/>
+      <w:r>
+        <w:rPr>
+          <w:sz w:val="18"/>
+        </w:rPr>
+        <w:t xml:space="preserve"> è diventato </w:t>
+      </w:r>
+      <w:proofErr w:type="spellStart"/>
+      <w:r>
+        <w:rPr>
+          <w:sz w:val="18"/>
+        </w:rPr>
+        <w:t>text.lenght</w:t>
+      </w:r>
+      <w:proofErr w:type="spellEnd"/>
+      <w:r>
+        <w:rPr>
+          <w:sz w:val="18"/>
+        </w:rPr>
+        <w:t>()</w:t>
+      </w:r>
       <w:bookmarkStart w:id="0" w:name="_GoBack"/>
       <w:bookmarkEnd w:id="0"/>
-      <w:r>
-        <w:rPr>
-          <w:b/>
-          <w:sz w:val="18"/>
-        </w:rPr>
-        <w:t>CONTRATTO</w:t>
-      </w:r>
-      <w:r>
-        <w:rPr>
-          <w:b/>
-          <w:sz w:val="18"/>
-        </w:rPr>
-        <w:t xml:space="preserve"> LABEL CO1</w:t>
-      </w:r>
-    </w:p>
-    <w:p>
-      <w:pPr>
-        <w:rPr>
-          <w:sz w:val="18"/>
-        </w:rPr>
-      </w:pPr>
-      <w:r>
-        <w:rPr>
+    </w:p>
+    <w:p>
+      <w:pPr>
+        <w:ind w:left="1985" w:hanging="1985"/>
+        <w:rPr>
+          <w:b/>
+          <w:sz w:val="18"/>
+        </w:rPr>
+      </w:pPr>
+      <w:r>
+        <w:rPr>
+          <w:b/>
+          <w:sz w:val="18"/>
+        </w:rPr>
+        <w:t>CONTRATTO CO2</w:t>
+      </w:r>
+      <w:r>
+        <w:rPr>
+          <w:b/>
+          <w:sz w:val="18"/>
+        </w:rPr>
+        <w:t xml:space="preserve"> : </w:t>
+      </w:r>
+      <w:proofErr w:type="spellStart"/>
+      <w:r>
+        <w:rPr>
+          <w:b/>
+          <w:sz w:val="18"/>
+        </w:rPr>
+        <w:t>editDimLabel</w:t>
+      </w:r>
+      <w:proofErr w:type="spellEnd"/>
+    </w:p>
+    <w:p>
+      <w:pPr>
+        <w:ind w:left="1985" w:hanging="1985"/>
+        <w:rPr>
+          <w:sz w:val="18"/>
+        </w:rPr>
+      </w:pPr>
+      <w:r>
+        <w:rPr>
+          <w:b/>
           <w:sz w:val="18"/>
         </w:rPr>
         <w:t>Operazione:</w:t>
@@ -43,20 +452,63 @@
           <w:sz w:val="18"/>
         </w:rPr>
         <w:tab/>
-        <w:t>addLabel(</w:t>
-      </w:r>
-      <w:r>
-        <w:rPr>
-          <w:sz w:val="18"/>
-        </w:rPr>
-        <w:t>dim_font: integer, fattore_font: integer</w:t>
-      </w:r>
-      <w:r>
-        <w:rPr>
-          <w:sz w:val="18"/>
-        </w:rPr>
-        <w:t>, text: String</w:t>
-      </w:r>
+      </w:r>
+      <w:proofErr w:type="spellStart"/>
+      <w:r>
+        <w:rPr>
+          <w:sz w:val="18"/>
+        </w:rPr>
+        <w:t>edit</w:t>
+      </w:r>
+      <w:r>
+        <w:rPr>
+          <w:sz w:val="18"/>
+        </w:rPr>
+        <w:t>DimLabel</w:t>
+      </w:r>
+      <w:proofErr w:type="spellEnd"/>
+      <w:r>
+        <w:rPr>
+          <w:sz w:val="18"/>
+        </w:rPr>
+        <w:t>(</w:t>
+      </w:r>
+      <w:proofErr w:type="spellStart"/>
+      <w:r>
+        <w:rPr>
+          <w:sz w:val="18"/>
+        </w:rPr>
+        <w:t>Label:ElementoGrafico</w:t>
+      </w:r>
+      <w:proofErr w:type="spellEnd"/>
+      <w:r>
+        <w:rPr>
+          <w:sz w:val="18"/>
+        </w:rPr>
+        <w:t xml:space="preserve">, </w:t>
+      </w:r>
+      <w:proofErr w:type="spellStart"/>
+      <w:r>
+        <w:rPr>
+          <w:sz w:val="18"/>
+        </w:rPr>
+        <w:t>height</w:t>
+      </w:r>
+      <w:proofErr w:type="spellEnd"/>
+      <w:r>
+        <w:rPr>
+          <w:sz w:val="18"/>
+        </w:rPr>
+        <w:t xml:space="preserve">: </w:t>
+      </w:r>
+      <w:proofErr w:type="spellStart"/>
+      <w:r>
+        <w:rPr>
+          <w:sz w:val="18"/>
+        </w:rPr>
+        <w:t>integer</w:t>
+      </w:r>
+      <w:proofErr w:type="spellEnd"/>
       <w:r>
         <w:rPr>
           <w:sz w:val="18"/>
@@ -66,12 +518,14 @@
     </w:p>
     <w:p>
       <w:pPr>
-        <w:rPr>
-          <w:sz w:val="18"/>
-        </w:rPr>
-      </w:pPr>
-      <w:r>
-        <w:rPr>
+        <w:ind w:left="1985" w:hanging="1985"/>
+        <w:rPr>
+          <w:sz w:val="18"/>
+        </w:rPr>
+      </w:pPr>
+      <w:r>
+        <w:rPr>
+          <w:b/>
           <w:sz w:val="18"/>
         </w:rPr>
         <w:t>Riferimenti:</w:t>
@@ -81,23 +535,20 @@
           <w:sz w:val="18"/>
         </w:rPr>
         <w:tab/>
-        <w:t xml:space="preserve">Caso d’uso: </w:t>
-      </w:r>
-      <w:r>
-        <w:rPr>
-          <w:sz w:val="18"/>
-        </w:rPr>
-        <w:t>Creazione</w:t>
-      </w:r>
-    </w:p>
-    <w:p>
-      <w:pPr>
-        <w:rPr>
-          <w:sz w:val="18"/>
-        </w:rPr>
-      </w:pPr>
-      <w:r>
-        <w:rPr>
+        <w:t>Caso d’uso: Creazione</w:t>
+      </w:r>
+    </w:p>
+    <w:p>
+      <w:pPr>
+        <w:ind w:left="1985" w:hanging="1985"/>
+        <w:rPr>
+          <w:rFonts w:cstheme="minorHAnsi"/>
+          <w:sz w:val="18"/>
+        </w:rPr>
+      </w:pPr>
+      <w:r>
+        <w:rPr>
+          <w:b/>
           <w:sz w:val="18"/>
         </w:rPr>
         <w:t>Pre-condizioni:</w:t>
@@ -107,20 +558,34 @@
           <w:sz w:val="18"/>
         </w:rPr>
         <w:tab/>
-        <w:t>É in corso la composizione di una slide contenente una domanda</w:t>
-      </w:r>
-    </w:p>
-    <w:p>
-      <w:pPr>
-        <w:rPr>
-          <w:sz w:val="18"/>
-        </w:rPr>
-      </w:pPr>
-      <w:r>
-        <w:rPr>
+      </w:r>
+      <w:r>
+        <w:rPr>
+          <w:sz w:val="18"/>
+        </w:rPr>
+        <w:t>É stata creata precedentemente una Label</w:t>
+      </w:r>
+    </w:p>
+    <w:p>
+      <w:pPr>
+        <w:ind w:left="1985" w:hanging="1985"/>
+        <w:rPr>
+          <w:sz w:val="18"/>
+        </w:rPr>
+      </w:pPr>
+      <w:r>
+        <w:rPr>
+          <w:b/>
           <w:sz w:val="18"/>
         </w:rPr>
         <w:t>Post-condizioni</w:t>
+      </w:r>
+      <w:r>
+        <w:rPr>
+          <w:b/>
+          <w:sz w:val="18"/>
+        </w:rPr>
+        <w:t>:</w:t>
       </w:r>
       <w:r>
         <w:rPr>
@@ -129,285 +594,295 @@
         <w:tab/>
         <w:t xml:space="preserve">- </w:t>
       </w:r>
-      <w:r>
-        <w:rPr>
-          <w:sz w:val="18"/>
-        </w:rPr>
-        <w:t xml:space="preserve"> è stata creata un’istanza </w:t>
-      </w:r>
-      <w:r>
-        <w:rPr>
-          <w:sz w:val="18"/>
-        </w:rPr>
-        <w:t>l</w:t>
-      </w:r>
-      <w:r>
-        <w:rPr>
-          <w:sz w:val="18"/>
-        </w:rPr>
-        <w:t xml:space="preserve"> di </w:t>
-      </w:r>
+      <w:proofErr w:type="spellStart"/>
       <w:r>
         <w:rPr>
           <w:sz w:val="18"/>
         </w:rPr>
         <w:t>Label</w:t>
       </w:r>
-    </w:p>
-    <w:p>
-      <w:pPr>
-        <w:rPr>
-          <w:sz w:val="18"/>
-        </w:rPr>
-      </w:pPr>
+      <w:r>
+        <w:rPr>
+          <w:sz w:val="18"/>
+        </w:rPr>
+        <w:t>.height</w:t>
+      </w:r>
+      <w:proofErr w:type="spellEnd"/>
+      <w:r>
+        <w:rPr>
+          <w:sz w:val="18"/>
+        </w:rPr>
+        <w:t xml:space="preserve"> diventa </w:t>
+      </w:r>
+      <w:proofErr w:type="spellStart"/>
+      <w:r>
+        <w:rPr>
+          <w:sz w:val="18"/>
+        </w:rPr>
+        <w:t>height</w:t>
+      </w:r>
+      <w:proofErr w:type="spellEnd"/>
+      <w:r>
+        <w:rPr>
+          <w:sz w:val="18"/>
+        </w:rPr>
+        <w:t xml:space="preserve">  </w:t>
+      </w:r>
+      <w:r>
+        <w:rPr>
+          <w:sz w:val="18"/>
+        </w:rPr>
+        <w:t xml:space="preserve">Se </w:t>
+      </w:r>
+      <w:proofErr w:type="spellStart"/>
+      <w:r>
+        <w:rPr>
+          <w:sz w:val="18"/>
+        </w:rPr>
+        <w:t>Label</w:t>
+      </w:r>
+      <w:r>
+        <w:rPr>
+          <w:sz w:val="18"/>
+        </w:rPr>
+        <w:t>.dim_font</w:t>
+      </w:r>
+      <w:proofErr w:type="spellEnd"/>
+      <w:r>
+        <w:rPr>
+          <w:sz w:val="18"/>
+        </w:rPr>
+        <w:t xml:space="preserve"> * </w:t>
+      </w:r>
+      <w:proofErr w:type="spellStart"/>
+      <w:r>
+        <w:rPr>
+          <w:sz w:val="18"/>
+        </w:rPr>
+        <w:t>Label</w:t>
+      </w:r>
+      <w:r>
+        <w:rPr>
+          <w:sz w:val="18"/>
+        </w:rPr>
+        <w:t>.num_lettere</w:t>
+      </w:r>
+      <w:proofErr w:type="spellEnd"/>
+      <w:r>
+        <w:rPr>
+          <w:sz w:val="18"/>
+        </w:rPr>
+        <w:t xml:space="preserve"> * </w:t>
+      </w:r>
+      <w:proofErr w:type="spellStart"/>
+      <w:r>
+        <w:rPr>
+          <w:sz w:val="18"/>
+        </w:rPr>
+        <w:t>Label.</w:t>
+      </w:r>
+      <w:r>
+        <w:rPr>
+          <w:sz w:val="18"/>
+        </w:rPr>
+        <w:t>fattore_font</w:t>
+      </w:r>
+      <w:proofErr w:type="spellEnd"/>
+      <w:r>
+        <w:rPr>
+          <w:sz w:val="18"/>
+        </w:rPr>
+        <w:t xml:space="preserve"> </w:t>
+      </w:r>
+      <w:r>
+        <w:rPr>
+          <w:sz w:val="18"/>
+        </w:rPr>
+        <w:t xml:space="preserve">&lt;= </w:t>
+      </w:r>
+      <w:r>
+        <w:rPr>
+          <w:sz w:val="18"/>
+        </w:rPr>
+        <w:t xml:space="preserve"> </w:t>
+      </w:r>
+      <w:proofErr w:type="spellStart"/>
+      <w:r>
+        <w:rPr>
+          <w:sz w:val="18"/>
+        </w:rPr>
+        <w:t>Label.</w:t>
+      </w:r>
+      <w:r>
+        <w:rPr>
+          <w:sz w:val="18"/>
+        </w:rPr>
+        <w:t>height</w:t>
+      </w:r>
+      <w:proofErr w:type="spellEnd"/>
+      <w:r>
+        <w:rPr>
+          <w:sz w:val="18"/>
+        </w:rPr>
+        <w:t xml:space="preserve"> * </w:t>
+      </w:r>
+      <w:proofErr w:type="gramStart"/>
+      <w:r>
+        <w:rPr>
+          <w:sz w:val="18"/>
+        </w:rPr>
+        <w:t>Label.</w:t>
+      </w:r>
+      <w:r>
+        <w:rPr>
+          <w:sz w:val="18"/>
+        </w:rPr>
+        <w:t>.</w:t>
+      </w:r>
+      <w:proofErr w:type="spellStart"/>
+      <w:proofErr w:type="gramEnd"/>
+      <w:r>
+        <w:rPr>
+          <w:sz w:val="18"/>
+        </w:rPr>
+        <w:t>width</w:t>
+      </w:r>
+      <w:proofErr w:type="spellEnd"/>
+    </w:p>
+    <w:p>
+      <w:pPr>
+        <w:ind w:left="1985" w:hanging="1985"/>
+        <w:rPr>
+          <w:sz w:val="18"/>
+        </w:rPr>
+      </w:pPr>
+    </w:p>
+    <w:p>
+      <w:pPr>
+        <w:ind w:left="1985" w:hanging="1985"/>
+        <w:rPr>
+          <w:b/>
+          <w:sz w:val="18"/>
+        </w:rPr>
+      </w:pPr>
+    </w:p>
+    <w:p>
+      <w:pPr>
+        <w:ind w:left="1985" w:hanging="1985"/>
+        <w:rPr>
+          <w:b/>
+          <w:sz w:val="18"/>
+        </w:rPr>
+      </w:pPr>
+      <w:r>
+        <w:rPr>
+          <w:b/>
+          <w:sz w:val="18"/>
+        </w:rPr>
+        <w:t>CONTRATTO CO3</w:t>
+      </w:r>
+      <w:r>
+        <w:rPr>
+          <w:b/>
+          <w:sz w:val="18"/>
+        </w:rPr>
+        <w:t xml:space="preserve"> : </w:t>
+      </w:r>
+      <w:proofErr w:type="spellStart"/>
+      <w:r>
+        <w:rPr>
+          <w:b/>
+          <w:sz w:val="18"/>
+        </w:rPr>
+        <w:t>editTextLabel</w:t>
+      </w:r>
+      <w:proofErr w:type="spellEnd"/>
+    </w:p>
+    <w:p>
+      <w:pPr>
+        <w:ind w:left="1985" w:hanging="1985"/>
+        <w:rPr>
+          <w:sz w:val="18"/>
+        </w:rPr>
+      </w:pPr>
+      <w:r>
+        <w:rPr>
+          <w:b/>
+          <w:sz w:val="18"/>
+        </w:rPr>
+        <w:t>Operazione:</w:t>
+      </w:r>
       <w:r>
         <w:rPr>
           <w:sz w:val="18"/>
         </w:rPr>
         <w:tab/>
       </w:r>
-      <w:r>
-        <w:rPr>
-          <w:sz w:val="18"/>
-        </w:rPr>
-        <w:tab/>
-      </w:r>
-      <w:r>
-        <w:rPr>
-          <w:sz w:val="18"/>
-        </w:rPr>
-        <w:t>-  è stata associata alla Slide corrente</w:t>
-      </w:r>
-    </w:p>
-    <w:p>
-      <w:pPr>
-        <w:rPr>
-          <w:sz w:val="18"/>
-        </w:rPr>
-      </w:pPr>
-      <w:r>
-        <w:rPr>
-          <w:sz w:val="18"/>
-        </w:rPr>
-        <w:tab/>
-      </w:r>
-      <w:r>
-        <w:rPr>
-          <w:sz w:val="18"/>
-        </w:rPr>
-        <w:tab/>
-      </w:r>
-      <w:r>
-        <w:rPr>
-          <w:sz w:val="18"/>
-        </w:rPr>
-        <w:t xml:space="preserve">- </w:t>
-      </w:r>
-      <w:r>
-        <w:rPr>
-          <w:sz w:val="18"/>
-        </w:rPr>
-        <w:t>l</w:t>
-      </w:r>
-      <w:r>
-        <w:rPr>
-          <w:sz w:val="18"/>
-        </w:rPr>
-        <w:t>.</w:t>
-      </w:r>
-      <w:r>
-        <w:rPr>
-          <w:sz w:val="18"/>
-        </w:rPr>
-        <w:t>dim_font</w:t>
-      </w:r>
-      <w:r>
-        <w:rPr>
-          <w:sz w:val="18"/>
-        </w:rPr>
-        <w:t xml:space="preserve"> è diventato </w:t>
-      </w:r>
-      <w:r>
-        <w:rPr>
-          <w:sz w:val="18"/>
-        </w:rPr>
-        <w:t>dim_font</w:t>
-      </w:r>
-    </w:p>
-    <w:p>
-      <w:pPr>
-        <w:ind w:left="708" w:firstLine="708"/>
-        <w:rPr>
-          <w:sz w:val="18"/>
-        </w:rPr>
-      </w:pPr>
-      <w:r>
-        <w:rPr>
-          <w:sz w:val="18"/>
-        </w:rPr>
-        <w:t>-l.fattore_font è diventato fattore_font</w:t>
-      </w:r>
-    </w:p>
-    <w:p>
-      <w:pPr>
-        <w:rPr>
-          <w:sz w:val="18"/>
-        </w:rPr>
-      </w:pPr>
-      <w:r>
-        <w:rPr>
-          <w:sz w:val="18"/>
-        </w:rPr>
-        <w:tab/>
-      </w:r>
-      <w:r>
-        <w:rPr>
-          <w:sz w:val="18"/>
-        </w:rPr>
-        <w:tab/>
-        <w:t>-l.text è diventato text</w:t>
-      </w:r>
-      <w:r>
-        <w:rPr>
-          <w:sz w:val="18"/>
-        </w:rPr>
-        <w:tab/>
-      </w:r>
-    </w:p>
-    <w:p>
-      <w:pPr>
-        <w:ind w:left="708" w:firstLine="708"/>
-        <w:rPr>
-          <w:sz w:val="18"/>
-        </w:rPr>
-      </w:pPr>
-      <w:r>
-        <w:rPr>
-          <w:sz w:val="18"/>
-        </w:rPr>
-        <w:t xml:space="preserve">-l.num_lettere è diventato </w:t>
-      </w:r>
-      <w:proofErr w:type="spellStart"/>
-      <w:r>
-        <w:rPr>
-          <w:sz w:val="18"/>
-        </w:rPr>
-        <w:t>text.lenght</w:t>
-      </w:r>
-      <w:proofErr w:type="spellEnd"/>
-      <w:r>
-        <w:rPr>
-          <w:sz w:val="18"/>
-        </w:rPr>
-        <w:t>()</w:t>
-      </w:r>
-    </w:p>
-    <w:p>
-      <w:pPr>
-        <w:rPr>
-          <w:sz w:val="18"/>
-        </w:rPr>
-      </w:pPr>
+      <w:proofErr w:type="spellStart"/>
+      <w:r>
+        <w:rPr>
+          <w:sz w:val="18"/>
+        </w:rPr>
+        <w:t>editTextLabel</w:t>
+      </w:r>
+      <w:proofErr w:type="spellEnd"/>
+      <w:r>
+        <w:rPr>
+          <w:sz w:val="18"/>
+        </w:rPr>
+        <w:t>(</w:t>
+      </w:r>
+      <w:proofErr w:type="spellStart"/>
+      <w:r>
+        <w:rPr>
+          <w:sz w:val="18"/>
+        </w:rPr>
+        <w:t>Label:ElementoGrafico</w:t>
+      </w:r>
+      <w:proofErr w:type="spellEnd"/>
+      <w:r>
+        <w:rPr>
+          <w:sz w:val="18"/>
+        </w:rPr>
+        <w:t xml:space="preserve">, </w:t>
+      </w:r>
+      <w:r>
+        <w:rPr>
+          <w:sz w:val="18"/>
+        </w:rPr>
+        <w:t>testo</w:t>
+      </w:r>
+      <w:r>
+        <w:rPr>
+          <w:sz w:val="18"/>
+        </w:rPr>
+        <w:t xml:space="preserve">: </w:t>
+      </w:r>
+      <w:proofErr w:type="spellStart"/>
+      <w:r>
+        <w:rPr>
+          <w:sz w:val="18"/>
+        </w:rPr>
+        <w:t>String</w:t>
+      </w:r>
+      <w:proofErr w:type="spellEnd"/>
+      <w:r>
+        <w:rPr>
+          <w:sz w:val="18"/>
+        </w:rPr>
+        <w:t>)</w:t>
+      </w:r>
     </w:p>
     <w:p>
       <w:pPr>
         <w:ind w:left="1985" w:hanging="1985"/>
         <w:rPr>
-          <w:b/>
-          <w:sz w:val="18"/>
-        </w:rPr>
-      </w:pPr>
-      <w:r>
-        <w:rPr>
-          <w:b/>
-          <w:sz w:val="18"/>
-        </w:rPr>
-        <w:t>CONTRATTO LABEL CO2</w:t>
-      </w:r>
-    </w:p>
-    <w:p>
-      <w:pPr>
-        <w:ind w:left="1985" w:hanging="1985"/>
-        <w:rPr>
-          <w:sz w:val="18"/>
-        </w:rPr>
-      </w:pPr>
-      <w:r>
-        <w:rPr>
-          <w:sz w:val="18"/>
-        </w:rPr>
-        <w:t>Operazione:</w:t>
-      </w:r>
-      <w:r>
-        <w:rPr>
-          <w:sz w:val="18"/>
-        </w:rPr>
-        <w:tab/>
-      </w:r>
-      <w:proofErr w:type="spellStart"/>
-      <w:r>
-        <w:rPr>
-          <w:sz w:val="18"/>
-        </w:rPr>
-        <w:t>edit</w:t>
-      </w:r>
-      <w:r>
-        <w:rPr>
-          <w:sz w:val="18"/>
-        </w:rPr>
-        <w:t>DimLabel</w:t>
-      </w:r>
-      <w:proofErr w:type="spellEnd"/>
-      <w:r>
-        <w:rPr>
-          <w:sz w:val="18"/>
-        </w:rPr>
-        <w:t>(</w:t>
-      </w:r>
-      <w:proofErr w:type="spellStart"/>
-      <w:r>
-        <w:rPr>
-          <w:sz w:val="18"/>
-        </w:rPr>
-        <w:t>Label:ElementoGrafico</w:t>
-      </w:r>
-      <w:proofErr w:type="spellEnd"/>
-      <w:r>
-        <w:rPr>
-          <w:sz w:val="18"/>
-        </w:rPr>
-        <w:t xml:space="preserve">, </w:t>
-      </w:r>
-      <w:proofErr w:type="spellStart"/>
-      <w:r>
-        <w:rPr>
-          <w:sz w:val="18"/>
-        </w:rPr>
-        <w:t>height</w:t>
-      </w:r>
-      <w:proofErr w:type="spellEnd"/>
-      <w:r>
-        <w:rPr>
-          <w:sz w:val="18"/>
-        </w:rPr>
-        <w:t>: integer</w:t>
-      </w:r>
-      <w:r>
-        <w:rPr>
-          <w:sz w:val="18"/>
-        </w:rPr>
-        <w:t>)</w:t>
-      </w:r>
-    </w:p>
-    <w:p>
-      <w:pPr>
-        <w:ind w:left="1985" w:hanging="1985"/>
-        <w:rPr>
-          <w:sz w:val="18"/>
-        </w:rPr>
-      </w:pPr>
-      <w:r>
-        <w:rPr>
+          <w:sz w:val="18"/>
+        </w:rPr>
+      </w:pPr>
+      <w:r>
+        <w:rPr>
+          <w:b/>
           <w:sz w:val="18"/>
         </w:rPr>
         <w:t>Riferimenti:</w:t>
@@ -424,12 +899,12 @@
       <w:pPr>
         <w:ind w:left="1985" w:hanging="1985"/>
         <w:rPr>
-          <w:rFonts w:cstheme="minorHAnsi"/>
-          <w:sz w:val="18"/>
-        </w:rPr>
-      </w:pPr>
-      <w:r>
-        <w:rPr>
+          <w:sz w:val="18"/>
+        </w:rPr>
+      </w:pPr>
+      <w:r>
+        <w:rPr>
+          <w:b/>
           <w:sz w:val="18"/>
         </w:rPr>
         <w:t>Pre-condizioni:</w:t>
@@ -444,13 +919,7 @@
         <w:rPr>
           <w:sz w:val="18"/>
         </w:rPr>
-        <w:t xml:space="preserve">É </w:t>
-      </w:r>
-      <w:r>
-        <w:rPr>
-          <w:sz w:val="18"/>
-        </w:rPr>
-        <w:t>stata creata precedentemente una Label</w:t>
+        <w:t>É stata creata precedentemente una Label</w:t>
       </w:r>
     </w:p>
     <w:p>
@@ -462,29 +931,57 @@
       </w:pPr>
       <w:r>
         <w:rPr>
+          <w:b/>
           <w:sz w:val="18"/>
         </w:rPr>
         <w:t>Post-condizioni</w:t>
       </w:r>
       <w:r>
         <w:rPr>
+          <w:b/>
+          <w:sz w:val="18"/>
+        </w:rPr>
+        <w:t>:</w:t>
+      </w:r>
+      <w:r>
+        <w:rPr>
           <w:sz w:val="18"/>
         </w:rPr>
         <w:tab/>
-        <w:t xml:space="preserve">- </w:t>
-      </w:r>
-      <w:r>
-        <w:rPr>
-          <w:sz w:val="18"/>
-        </w:rPr>
-        <w:t xml:space="preserve">Data un’istanza l di Label, </w:t>
-      </w:r>
-      <w:proofErr w:type="spellStart"/>
-      <w:r>
-        <w:rPr>
-          <w:sz w:val="18"/>
-        </w:rPr>
-        <w:t>l.height</w:t>
+      </w:r>
+    </w:p>
+    <w:p>
+      <w:pPr>
+        <w:ind w:left="1985" w:hanging="1985"/>
+        <w:rPr>
+          <w:sz w:val="18"/>
+        </w:rPr>
+      </w:pPr>
+      <w:r>
+        <w:rPr>
+          <w:sz w:val="18"/>
+        </w:rPr>
+        <w:tab/>
+        <w:t>-</w:t>
+      </w:r>
+      <w:proofErr w:type="spellStart"/>
+      <w:r>
+        <w:rPr>
+          <w:sz w:val="18"/>
+        </w:rPr>
+        <w:t>Label</w:t>
+      </w:r>
+      <w:r>
+        <w:rPr>
+          <w:sz w:val="18"/>
+        </w:rPr>
+        <w:t>.</w:t>
+      </w:r>
+      <w:r>
+        <w:rPr>
+          <w:sz w:val="18"/>
+        </w:rPr>
+        <w:t>testo</w:t>
       </w:r>
       <w:proofErr w:type="spellEnd"/>
       <w:r>
@@ -493,86 +990,12 @@
         </w:rPr>
         <w:t xml:space="preserve"> diventa </w:t>
       </w:r>
-      <w:proofErr w:type="spellStart"/>
-      <w:r>
-        <w:rPr>
-          <w:sz w:val="18"/>
-        </w:rPr>
-        <w:t>height</w:t>
-      </w:r>
-      <w:proofErr w:type="spellEnd"/>
-    </w:p>
-    <w:p>
-      <w:pPr>
-        <w:ind w:left="1985" w:firstLine="139"/>
-        <w:rPr>
-          <w:sz w:val="18"/>
-        </w:rPr>
-      </w:pPr>
-      <w:r>
-        <w:rPr>
-          <w:sz w:val="18"/>
-        </w:rPr>
-        <w:t>Se l.</w:t>
-      </w:r>
-      <w:r>
-        <w:rPr>
-          <w:sz w:val="18"/>
-        </w:rPr>
-        <w:t>dim_font *</w:t>
-      </w:r>
-      <w:r>
-        <w:rPr>
-          <w:sz w:val="18"/>
-        </w:rPr>
-        <w:t xml:space="preserve"> l.</w:t>
-      </w:r>
-      <w:r>
-        <w:rPr>
-          <w:sz w:val="18"/>
-        </w:rPr>
-        <w:t xml:space="preserve">num_lettere * </w:t>
-      </w:r>
-      <w:r>
-        <w:rPr>
-          <w:sz w:val="18"/>
-        </w:rPr>
-        <w:t>l.</w:t>
-      </w:r>
-      <w:r>
-        <w:rPr>
-          <w:sz w:val="18"/>
-        </w:rPr>
-        <w:t>fattore_font</w:t>
-      </w:r>
-      <w:r>
-        <w:rPr>
-          <w:sz w:val="18"/>
-        </w:rPr>
-        <w:t xml:space="preserve"> è &lt; </w:t>
-      </w:r>
-      <w:proofErr w:type="spellStart"/>
-      <w:r>
-        <w:rPr>
-          <w:sz w:val="18"/>
-        </w:rPr>
-        <w:t>l.height</w:t>
-      </w:r>
-      <w:proofErr w:type="spellEnd"/>
-      <w:r>
-        <w:rPr>
-          <w:sz w:val="18"/>
-        </w:rPr>
-        <w:t xml:space="preserve"> * </w:t>
-      </w:r>
-      <w:proofErr w:type="spellStart"/>
-      <w:r>
-        <w:rPr>
-          <w:sz w:val="18"/>
-        </w:rPr>
-        <w:t>l.width</w:t>
-      </w:r>
-      <w:proofErr w:type="spellEnd"/>
+      <w:r>
+        <w:rPr>
+          <w:sz w:val="18"/>
+        </w:rPr>
+        <w:t>testo</w:t>
+      </w:r>
     </w:p>
     <w:p>
       <w:pPr>
@@ -581,109 +1004,231 @@
           <w:sz w:val="18"/>
         </w:rPr>
       </w:pPr>
+      <w:r>
+        <w:rPr>
+          <w:sz w:val="18"/>
+        </w:rPr>
+        <w:tab/>
+        <w:t>-</w:t>
+      </w:r>
+      <w:proofErr w:type="spellStart"/>
+      <w:r>
+        <w:rPr>
+          <w:sz w:val="18"/>
+        </w:rPr>
+        <w:t>Label</w:t>
+      </w:r>
+      <w:r>
+        <w:rPr>
+          <w:sz w:val="18"/>
+        </w:rPr>
+        <w:t>.num_lettere</w:t>
+      </w:r>
+      <w:proofErr w:type="spellEnd"/>
+      <w:r>
+        <w:rPr>
+          <w:sz w:val="18"/>
+        </w:rPr>
+        <w:t xml:space="preserve"> diventa </w:t>
+      </w:r>
+      <w:proofErr w:type="spellStart"/>
+      <w:r>
+        <w:rPr>
+          <w:sz w:val="18"/>
+        </w:rPr>
+        <w:t>Label</w:t>
+      </w:r>
+      <w:r>
+        <w:rPr>
+          <w:sz w:val="18"/>
+        </w:rPr>
+        <w:t>.t</w:t>
+      </w:r>
+      <w:r>
+        <w:rPr>
+          <w:sz w:val="18"/>
+        </w:rPr>
+        <w:t>esto</w:t>
+      </w:r>
+      <w:r>
+        <w:rPr>
+          <w:sz w:val="18"/>
+        </w:rPr>
+        <w:t>.lenght</w:t>
+      </w:r>
+      <w:proofErr w:type="spellEnd"/>
+      <w:r>
+        <w:rPr>
+          <w:sz w:val="18"/>
+        </w:rPr>
+        <w:t>()</w:t>
+      </w:r>
+    </w:p>
+    <w:p>
+      <w:pPr>
+        <w:ind w:left="1985"/>
+        <w:rPr>
+          <w:sz w:val="18"/>
+        </w:rPr>
+      </w:pPr>
+      <w:r>
+        <w:rPr>
+          <w:sz w:val="18"/>
+        </w:rPr>
+        <w:t>-</w:t>
+      </w:r>
+      <w:proofErr w:type="spellStart"/>
+      <w:r>
+        <w:rPr>
+          <w:sz w:val="18"/>
+        </w:rPr>
+        <w:t>Label</w:t>
+      </w:r>
+      <w:r>
+        <w:rPr>
+          <w:sz w:val="18"/>
+        </w:rPr>
+        <w:t>.height</w:t>
+      </w:r>
+      <w:proofErr w:type="spellEnd"/>
+      <w:r>
+        <w:rPr>
+          <w:sz w:val="18"/>
+        </w:rPr>
+        <w:t xml:space="preserve"> viene aggiornata automaticamente</w:t>
+      </w:r>
+    </w:p>
+    <w:p>
+      <w:pPr>
+        <w:rPr>
+          <w:b/>
+          <w:sz w:val="18"/>
+        </w:rPr>
+      </w:pPr>
+    </w:p>
+    <w:p>
+      <w:pPr>
+        <w:rPr>
+          <w:sz w:val="18"/>
+        </w:rPr>
+      </w:pPr>
+      <w:r>
+        <w:rPr>
+          <w:b/>
+          <w:sz w:val="18"/>
+        </w:rPr>
+        <w:t>CONTRATTO CO4</w:t>
+      </w:r>
+      <w:r>
+        <w:rPr>
+          <w:b/>
+          <w:sz w:val="18"/>
+        </w:rPr>
+        <w:t xml:space="preserve"> : </w:t>
+      </w:r>
+      <w:proofErr w:type="spellStart"/>
+      <w:r>
+        <w:rPr>
+          <w:b/>
+          <w:sz w:val="18"/>
+        </w:rPr>
+        <w:t>editFontLabel</w:t>
+      </w:r>
+      <w:proofErr w:type="spellEnd"/>
     </w:p>
     <w:p>
       <w:pPr>
         <w:ind w:left="1985" w:hanging="1985"/>
         <w:rPr>
-          <w:b/>
-          <w:sz w:val="18"/>
-        </w:rPr>
-      </w:pPr>
+          <w:sz w:val="18"/>
+        </w:rPr>
+      </w:pPr>
+      <w:r>
+        <w:rPr>
+          <w:b/>
+          <w:sz w:val="18"/>
+        </w:rPr>
+        <w:t>Operazione:</w:t>
+      </w:r>
+      <w:r>
+        <w:rPr>
+          <w:sz w:val="18"/>
+        </w:rPr>
+        <w:tab/>
+      </w:r>
+      <w:proofErr w:type="spellStart"/>
+      <w:r>
+        <w:rPr>
+          <w:sz w:val="18"/>
+        </w:rPr>
+        <w:t>editFontLabel</w:t>
+      </w:r>
+      <w:proofErr w:type="spellEnd"/>
+      <w:r>
+        <w:rPr>
+          <w:sz w:val="18"/>
+        </w:rPr>
+        <w:t>(</w:t>
+      </w:r>
+      <w:proofErr w:type="spellStart"/>
+      <w:r>
+        <w:rPr>
+          <w:sz w:val="18"/>
+        </w:rPr>
+        <w:t>Label:ElementoGrafico</w:t>
+      </w:r>
+      <w:proofErr w:type="spellEnd"/>
+      <w:r>
+        <w:rPr>
+          <w:sz w:val="18"/>
+        </w:rPr>
+        <w:t xml:space="preserve"> , </w:t>
+      </w:r>
+      <w:proofErr w:type="spellStart"/>
+      <w:r>
+        <w:rPr>
+          <w:sz w:val="18"/>
+        </w:rPr>
+        <w:t>dim_font</w:t>
+      </w:r>
+      <w:proofErr w:type="spellEnd"/>
+      <w:r>
+        <w:rPr>
+          <w:sz w:val="18"/>
+        </w:rPr>
+        <w:t xml:space="preserve">: </w:t>
+      </w:r>
+      <w:proofErr w:type="spellStart"/>
+      <w:r>
+        <w:rPr>
+          <w:sz w:val="18"/>
+        </w:rPr>
+        <w:t>integer</w:t>
+      </w:r>
+      <w:proofErr w:type="spellEnd"/>
+      <w:r>
+        <w:rPr>
+          <w:sz w:val="18"/>
+        </w:rPr>
+        <w:t>, fattore_font: integer</w:t>
+      </w:r>
+      <w:r>
+        <w:rPr>
+          <w:sz w:val="18"/>
+        </w:rPr>
+        <w:t>)</w:t>
+      </w:r>
     </w:p>
     <w:p>
       <w:pPr>
         <w:ind w:left="1985" w:hanging="1985"/>
         <w:rPr>
-          <w:b/>
-          <w:sz w:val="18"/>
-        </w:rPr>
-      </w:pPr>
-      <w:r>
-        <w:rPr>
-          <w:b/>
-          <w:sz w:val="18"/>
-        </w:rPr>
-        <w:lastRenderedPageBreak/>
-        <w:t>CONTRATTO LABEL CO</w:t>
-      </w:r>
-      <w:r>
-        <w:rPr>
-          <w:b/>
-          <w:sz w:val="18"/>
-        </w:rPr>
-        <w:t>3</w:t>
-      </w:r>
-    </w:p>
-    <w:p>
-      <w:pPr>
-        <w:ind w:left="1985" w:hanging="1985"/>
-        <w:rPr>
-          <w:sz w:val="18"/>
-        </w:rPr>
-      </w:pPr>
-      <w:r>
-        <w:rPr>
-          <w:sz w:val="18"/>
-        </w:rPr>
-        <w:t>Operazione:</w:t>
-      </w:r>
-      <w:r>
-        <w:rPr>
-          <w:sz w:val="18"/>
-        </w:rPr>
-        <w:tab/>
-      </w:r>
-      <w:proofErr w:type="spellStart"/>
-      <w:r>
-        <w:rPr>
-          <w:sz w:val="18"/>
-        </w:rPr>
-        <w:t>editText</w:t>
-      </w:r>
-      <w:r>
-        <w:rPr>
-          <w:sz w:val="18"/>
-        </w:rPr>
-        <w:t>Label</w:t>
-      </w:r>
-      <w:proofErr w:type="spellEnd"/>
-      <w:r>
-        <w:rPr>
-          <w:sz w:val="18"/>
-        </w:rPr>
-        <w:t>(</w:t>
-      </w:r>
-      <w:proofErr w:type="spellStart"/>
-      <w:r>
-        <w:rPr>
-          <w:sz w:val="18"/>
-        </w:rPr>
-        <w:t>Label:ElementoGrafico</w:t>
-      </w:r>
-      <w:proofErr w:type="spellEnd"/>
-      <w:r>
-        <w:rPr>
-          <w:sz w:val="18"/>
-        </w:rPr>
-        <w:t>, text: String</w:t>
-      </w:r>
-      <w:r>
-        <w:rPr>
-          <w:sz w:val="18"/>
-        </w:rPr>
-        <w:t>)</w:t>
-      </w:r>
-    </w:p>
-    <w:p>
-      <w:pPr>
-        <w:ind w:left="1985" w:hanging="1985"/>
-        <w:rPr>
-          <w:sz w:val="18"/>
-        </w:rPr>
-      </w:pPr>
-      <w:r>
-        <w:rPr>
+          <w:sz w:val="18"/>
+        </w:rPr>
+      </w:pPr>
+      <w:r>
+        <w:rPr>
+          <w:b/>
           <w:sz w:val="18"/>
         </w:rPr>
         <w:t>Riferimenti:</w:t>
@@ -700,11 +1245,13 @@
       <w:pPr>
         <w:ind w:left="1985" w:hanging="1985"/>
         <w:rPr>
-          <w:sz w:val="18"/>
-        </w:rPr>
-      </w:pPr>
-      <w:r>
-        <w:rPr>
+          <w:rFonts w:cstheme="minorHAnsi"/>
+          <w:sz w:val="18"/>
+        </w:rPr>
+      </w:pPr>
+      <w:r>
+        <w:rPr>
+          <w:b/>
           <w:sz w:val="18"/>
         </w:rPr>
         <w:t>Pre-condizioni:</w:t>
@@ -731,336 +1278,23 @@
       </w:pPr>
       <w:r>
         <w:rPr>
+          <w:b/>
           <w:sz w:val="18"/>
         </w:rPr>
         <w:t>Post-condizioni</w:t>
       </w:r>
       <w:r>
         <w:rPr>
+          <w:b/>
+          <w:sz w:val="18"/>
+        </w:rPr>
+        <w:t>:</w:t>
+      </w:r>
+      <w:r>
+        <w:rPr>
           <w:sz w:val="18"/>
         </w:rPr>
         <w:tab/>
-        <w:t xml:space="preserve">-  </w:t>
-      </w:r>
-      <w:r>
-        <w:rPr>
-          <w:sz w:val="18"/>
-        </w:rPr>
-        <w:t>Viene passata come argomento</w:t>
-      </w:r>
-      <w:r>
-        <w:rPr>
-          <w:sz w:val="18"/>
-        </w:rPr>
-        <w:t xml:space="preserve"> un’istanza l di</w:t>
-      </w:r>
-      <w:r>
-        <w:rPr>
-          <w:sz w:val="18"/>
-        </w:rPr>
-        <w:t xml:space="preserve"> </w:t>
-      </w:r>
-      <w:r>
-        <w:rPr>
-          <w:sz w:val="18"/>
-        </w:rPr>
-        <w:t>Label</w:t>
-      </w:r>
-    </w:p>
-    <w:p>
-      <w:pPr>
-        <w:ind w:left="1985" w:hanging="1985"/>
-        <w:rPr>
-          <w:sz w:val="18"/>
-        </w:rPr>
-      </w:pPr>
-      <w:r>
-        <w:rPr>
-          <w:sz w:val="18"/>
-        </w:rPr>
-        <w:tab/>
-        <w:t>-l.text diventa text</w:t>
-      </w:r>
-    </w:p>
-    <w:p>
-      <w:pPr>
-        <w:ind w:left="1985" w:hanging="1985"/>
-        <w:rPr>
-          <w:sz w:val="18"/>
-        </w:rPr>
-      </w:pPr>
-      <w:r>
-        <w:rPr>
-          <w:sz w:val="18"/>
-        </w:rPr>
-        <w:tab/>
-        <w:t xml:space="preserve">-l.num_lettere diventa </w:t>
-      </w:r>
-      <w:proofErr w:type="spellStart"/>
-      <w:r>
-        <w:rPr>
-          <w:sz w:val="18"/>
-        </w:rPr>
-        <w:t>l.text.lenght</w:t>
-      </w:r>
-      <w:proofErr w:type="spellEnd"/>
-      <w:r>
-        <w:rPr>
-          <w:sz w:val="18"/>
-        </w:rPr>
-        <w:t>()</w:t>
-      </w:r>
-    </w:p>
-    <w:p>
-      <w:pPr>
-        <w:ind w:left="1985"/>
-        <w:rPr>
-          <w:sz w:val="18"/>
-        </w:rPr>
-      </w:pPr>
-      <w:r>
-        <w:rPr>
-          <w:sz w:val="18"/>
-        </w:rPr>
-        <w:t>-</w:t>
-      </w:r>
-      <w:proofErr w:type="spellStart"/>
-      <w:r>
-        <w:rPr>
-          <w:sz w:val="18"/>
-        </w:rPr>
-        <w:t>l.height</w:t>
-      </w:r>
-      <w:proofErr w:type="spellEnd"/>
-      <w:r>
-        <w:rPr>
-          <w:sz w:val="18"/>
-        </w:rPr>
-        <w:t xml:space="preserve"> viene aggiornata automaticamente</w:t>
-      </w:r>
-    </w:p>
-    <w:p>
-      <w:pPr>
-        <w:rPr>
-          <w:b/>
-          <w:sz w:val="18"/>
-        </w:rPr>
-      </w:pPr>
-    </w:p>
-    <w:p>
-      <w:pPr>
-        <w:rPr>
-          <w:sz w:val="18"/>
-        </w:rPr>
-      </w:pPr>
-      <w:r>
-        <w:rPr>
-          <w:b/>
-          <w:sz w:val="18"/>
-        </w:rPr>
-        <w:t>CONTRATTO LABEL CO</w:t>
-      </w:r>
-      <w:r>
-        <w:rPr>
-          <w:b/>
-          <w:sz w:val="18"/>
-        </w:rPr>
-        <w:t>4</w:t>
-      </w:r>
-    </w:p>
-    <w:p>
-      <w:pPr>
-        <w:ind w:left="1985" w:hanging="1985"/>
-        <w:rPr>
-          <w:sz w:val="18"/>
-        </w:rPr>
-      </w:pPr>
-      <w:r>
-        <w:rPr>
-          <w:sz w:val="18"/>
-        </w:rPr>
-        <w:t>Operazione:</w:t>
-      </w:r>
-      <w:r>
-        <w:rPr>
-          <w:sz w:val="18"/>
-        </w:rPr>
-        <w:tab/>
-      </w:r>
-      <w:proofErr w:type="spellStart"/>
-      <w:r>
-        <w:rPr>
-          <w:sz w:val="18"/>
-        </w:rPr>
-        <w:t>edit</w:t>
-      </w:r>
-      <w:r>
-        <w:rPr>
-          <w:sz w:val="18"/>
-        </w:rPr>
-        <w:t>Font</w:t>
-      </w:r>
-      <w:r>
-        <w:rPr>
-          <w:sz w:val="18"/>
-        </w:rPr>
-        <w:t>Label</w:t>
-      </w:r>
-      <w:proofErr w:type="spellEnd"/>
-      <w:r>
-        <w:rPr>
-          <w:sz w:val="18"/>
-        </w:rPr>
-        <w:t>(</w:t>
-      </w:r>
-      <w:proofErr w:type="spellStart"/>
-      <w:r>
-        <w:rPr>
-          <w:sz w:val="18"/>
-        </w:rPr>
-        <w:t>Label:ElementoGrafico</w:t>
-      </w:r>
-      <w:proofErr w:type="spellEnd"/>
-      <w:r>
-        <w:rPr>
-          <w:sz w:val="18"/>
-        </w:rPr>
-        <w:t xml:space="preserve"> , </w:t>
-      </w:r>
-      <w:r>
-        <w:rPr>
-          <w:sz w:val="18"/>
-        </w:rPr>
-        <w:t>dim_font: integer, fattore_font: integer</w:t>
-      </w:r>
-      <w:r>
-        <w:rPr>
-          <w:sz w:val="18"/>
-        </w:rPr>
-        <w:t>)</w:t>
-      </w:r>
-    </w:p>
-    <w:p>
-      <w:pPr>
-        <w:ind w:left="1985" w:hanging="1985"/>
-        <w:rPr>
-          <w:sz w:val="18"/>
-        </w:rPr>
-      </w:pPr>
-      <w:r>
-        <w:rPr>
-          <w:sz w:val="18"/>
-        </w:rPr>
-        <w:t>Riferimenti:</w:t>
-      </w:r>
-      <w:r>
-        <w:rPr>
-          <w:sz w:val="18"/>
-        </w:rPr>
-        <w:tab/>
-        <w:t>Caso d’uso: Creazione</w:t>
-      </w:r>
-    </w:p>
-    <w:p>
-      <w:pPr>
-        <w:ind w:left="1985" w:hanging="1985"/>
-        <w:rPr>
-          <w:rFonts w:cstheme="minorHAnsi"/>
-          <w:sz w:val="18"/>
-        </w:rPr>
-      </w:pPr>
-      <w:r>
-        <w:rPr>
-          <w:sz w:val="18"/>
-        </w:rPr>
-        <w:t>Pre-condizioni:</w:t>
-      </w:r>
-      <w:r>
-        <w:rPr>
-          <w:sz w:val="18"/>
-        </w:rPr>
-        <w:tab/>
-      </w:r>
-      <w:r>
-        <w:rPr>
-          <w:sz w:val="18"/>
-        </w:rPr>
-        <w:t>É stata creata precedentemente una Label</w:t>
-      </w:r>
-    </w:p>
-    <w:p>
-      <w:pPr>
-        <w:ind w:left="1985" w:hanging="1985"/>
-        <w:rPr>
-          <w:sz w:val="18"/>
-        </w:rPr>
-      </w:pPr>
-      <w:r>
-        <w:rPr>
-          <w:sz w:val="18"/>
-        </w:rPr>
-        <w:t>Post-condizioni</w:t>
-      </w:r>
-      <w:r>
-        <w:rPr>
-          <w:sz w:val="18"/>
-        </w:rPr>
-        <w:tab/>
-        <w:t xml:space="preserve">-  </w:t>
-      </w:r>
-      <w:r>
-        <w:rPr>
-          <w:sz w:val="18"/>
-        </w:rPr>
-        <w:t xml:space="preserve">  Viene passata come argomento un’istanza l di Label</w:t>
-      </w:r>
-    </w:p>
-    <w:p>
-      <w:pPr>
-        <w:ind w:left="1985" w:hanging="1985"/>
-        <w:rPr>
-          <w:sz w:val="18"/>
-        </w:rPr>
-      </w:pPr>
-      <w:r>
-        <w:rPr>
-          <w:sz w:val="18"/>
-        </w:rPr>
-        <w:tab/>
-        <w:t>-l.</w:t>
-      </w:r>
-      <w:r>
-        <w:rPr>
-          <w:sz w:val="18"/>
-        </w:rPr>
-        <w:t>dim_font</w:t>
-      </w:r>
-      <w:r>
-        <w:rPr>
-          <w:sz w:val="18"/>
-        </w:rPr>
-        <w:t xml:space="preserve"> diventa </w:t>
-      </w:r>
-      <w:r>
-        <w:rPr>
-          <w:sz w:val="18"/>
-        </w:rPr>
-        <w:t>dim_font</w:t>
-      </w:r>
-    </w:p>
-    <w:p>
-      <w:pPr>
-        <w:ind w:left="1985" w:hanging="1985"/>
-        <w:rPr>
-          <w:sz w:val="18"/>
-        </w:rPr>
-      </w:pPr>
-      <w:r>
-        <w:rPr>
-          <w:sz w:val="18"/>
-        </w:rPr>
-        <w:tab/>
-        <w:t>-l.fattore_font diventa fattore_font</w:t>
       </w:r>
     </w:p>
     <w:p>
@@ -1082,7 +1316,99 @@
         <w:rPr>
           <w:sz w:val="18"/>
         </w:rPr>
-        <w:t>l.height</w:t>
+        <w:t>Label</w:t>
+      </w:r>
+      <w:r>
+        <w:rPr>
+          <w:sz w:val="18"/>
+        </w:rPr>
+        <w:t>.dim_font</w:t>
+      </w:r>
+      <w:proofErr w:type="spellEnd"/>
+      <w:r>
+        <w:rPr>
+          <w:sz w:val="18"/>
+        </w:rPr>
+        <w:t xml:space="preserve"> diventa </w:t>
+      </w:r>
+      <w:proofErr w:type="spellStart"/>
+      <w:r>
+        <w:rPr>
+          <w:sz w:val="18"/>
+        </w:rPr>
+        <w:t>dim_font</w:t>
+      </w:r>
+      <w:proofErr w:type="spellEnd"/>
+    </w:p>
+    <w:p>
+      <w:pPr>
+        <w:ind w:left="1985" w:hanging="1985"/>
+        <w:rPr>
+          <w:sz w:val="18"/>
+        </w:rPr>
+      </w:pPr>
+      <w:r>
+        <w:rPr>
+          <w:sz w:val="18"/>
+        </w:rPr>
+        <w:tab/>
+        <w:t>-</w:t>
+      </w:r>
+      <w:proofErr w:type="spellStart"/>
+      <w:r>
+        <w:rPr>
+          <w:sz w:val="18"/>
+        </w:rPr>
+        <w:t>Label.</w:t>
+      </w:r>
+      <w:r>
+        <w:rPr>
+          <w:sz w:val="18"/>
+        </w:rPr>
+        <w:t>fattore_font</w:t>
+      </w:r>
+      <w:proofErr w:type="spellEnd"/>
+      <w:r>
+        <w:rPr>
+          <w:sz w:val="18"/>
+        </w:rPr>
+        <w:t xml:space="preserve"> diventa </w:t>
+      </w:r>
+      <w:proofErr w:type="spellStart"/>
+      <w:r>
+        <w:rPr>
+          <w:sz w:val="18"/>
+        </w:rPr>
+        <w:t>fattore_font</w:t>
+      </w:r>
+      <w:proofErr w:type="spellEnd"/>
+    </w:p>
+    <w:p>
+      <w:pPr>
+        <w:ind w:left="1985" w:hanging="1985"/>
+        <w:rPr>
+          <w:sz w:val="18"/>
+        </w:rPr>
+      </w:pPr>
+      <w:r>
+        <w:rPr>
+          <w:sz w:val="18"/>
+        </w:rPr>
+        <w:tab/>
+        <w:t>-</w:t>
+      </w:r>
+      <w:proofErr w:type="spellStart"/>
+      <w:r>
+        <w:rPr>
+          <w:sz w:val="18"/>
+        </w:rPr>
+        <w:t>Label</w:t>
+      </w:r>
+      <w:r>
+        <w:rPr>
+          <w:sz w:val="18"/>
+        </w:rPr>
+        <w:t>.height</w:t>
       </w:r>
       <w:proofErr w:type="spellEnd"/>
       <w:r>
@@ -1453,8 +1779,13 @@
       <w:r>
         <w:t>&gt;=</w:t>
       </w:r>
-      <w:r>
-        <w:t>dim_font *</w:t>
+      <w:proofErr w:type="spellStart"/>
+      <w:r>
+        <w:t>dim_font</w:t>
+      </w:r>
+      <w:proofErr w:type="spellEnd"/>
+      <w:r>
+        <w:t xml:space="preserve"> *</w:t>
       </w:r>
       <w:proofErr w:type="spellStart"/>
       <w:r>
@@ -1467,7 +1798,6 @@
     </w:p>
     <w:p>
       <w:r>
-        <w:lastRenderedPageBreak/>
         <w:t>dove il termine fattore_font è un fattore numerico che dipende solo dal tipo di font.</w:t>
       </w:r>
     </w:p>

</xml_diff>